<commit_message>
add one page versions
</commit_message>
<xml_diff>
--- a/CV_Full.docx
+++ b/CV_Full.docx
@@ -147,7 +147,10 @@
       </w:r>
       <w:r>
         <w:tab/>
-        <w:t xml:space="preserve">           May 2014</w:t>
+        <w:t xml:space="preserve"> December </w:t>
+      </w:r>
+      <w:r>
+        <w:t>2014</w:t>
       </w:r>
     </w:p>
     <w:p>
@@ -196,7 +199,6 @@
       <w:pPr>
         <w:pStyle w:val="BodyText"/>
         <w:spacing w:after="0" w:line="240" w:lineRule="auto"/>
-        <w:ind w:firstLine="720"/>
       </w:pPr>
     </w:p>
     <w:p>
@@ -285,21 +287,7 @@
         <w:rPr>
           <w:szCs w:val="20"/>
         </w:rPr>
-        <w:t xml:space="preserve">Conducted weekly lab sessions for students to gain experience using </w:t>
-      </w:r>
-      <w:proofErr w:type="spellStart"/>
-      <w:r>
-        <w:rPr>
-          <w:szCs w:val="20"/>
-        </w:rPr>
-        <w:t>Matlab</w:t>
-      </w:r>
-      <w:proofErr w:type="spellEnd"/>
-      <w:r>
-        <w:rPr>
-          <w:szCs w:val="20"/>
-        </w:rPr>
-        <w:t xml:space="preserve"> for linear controls applications</w:t>
+        <w:t>Conducted weekly lab sessions for students to gain experience using Matlab for linear controls applications</w:t>
       </w:r>
     </w:p>
     <w:p>
@@ -436,21 +424,7 @@
         <w:rPr>
           <w:szCs w:val="20"/>
         </w:rPr>
-        <w:t xml:space="preserve">Produced an undergraduate thesis on computer vision, </w:t>
-      </w:r>
-      <w:proofErr w:type="spellStart"/>
-      <w:r>
-        <w:rPr>
-          <w:szCs w:val="20"/>
-        </w:rPr>
-        <w:t>Kalman</w:t>
-      </w:r>
-      <w:proofErr w:type="spellEnd"/>
-      <w:r>
-        <w:rPr>
-          <w:szCs w:val="20"/>
-        </w:rPr>
-        <w:t xml:space="preserve"> filtering, and prospective geometry</w:t>
+        <w:t>Produced an undergraduate thesis on computer vision, Kalman filtering, and prospective geometry</w:t>
       </w:r>
     </w:p>
     <w:p>
@@ -473,21 +447,7 @@
         <w:rPr>
           <w:szCs w:val="20"/>
         </w:rPr>
-        <w:t xml:space="preserve">, </w:t>
-      </w:r>
-      <w:proofErr w:type="spellStart"/>
-      <w:r>
-        <w:rPr>
-          <w:szCs w:val="20"/>
-        </w:rPr>
-        <w:t>Biophotonics</w:t>
-      </w:r>
-      <w:proofErr w:type="spellEnd"/>
-      <w:r>
-        <w:rPr>
-          <w:szCs w:val="20"/>
-        </w:rPr>
-        <w:t xml:space="preserve"> Group  </w:t>
+        <w:t xml:space="preserve">, Biophotonics Group  </w:t>
       </w:r>
       <w:r>
         <w:rPr>
@@ -514,48 +474,13 @@
           <w:szCs w:val="20"/>
         </w:rPr>
         <w:br/>
-      </w:r>
-      <w:proofErr w:type="spellStart"/>
-      <w:r>
-        <w:rPr>
-          <w:szCs w:val="20"/>
-        </w:rPr>
-        <w:t>Institut</w:t>
-      </w:r>
-      <w:proofErr w:type="spellEnd"/>
-      <w:r>
-        <w:rPr>
-          <w:szCs w:val="20"/>
-        </w:rPr>
-        <w:t xml:space="preserve"> </w:t>
-      </w:r>
-      <w:proofErr w:type="spellStart"/>
-      <w:r>
-        <w:rPr>
-          <w:szCs w:val="20"/>
-        </w:rPr>
-        <w:t>d’Optique</w:t>
-      </w:r>
-      <w:proofErr w:type="spellEnd"/>
-      <w:r>
-        <w:rPr>
-          <w:szCs w:val="20"/>
-        </w:rPr>
-        <w:t xml:space="preserve">, </w:t>
-      </w:r>
-      <w:proofErr w:type="spellStart"/>
-      <w:r>
-        <w:rPr>
-          <w:szCs w:val="20"/>
-        </w:rPr>
-        <w:t>Palaiseau</w:t>
-      </w:r>
-      <w:proofErr w:type="spellEnd"/>
-      <w:r>
-        <w:rPr>
-          <w:szCs w:val="20"/>
-        </w:rPr>
-        <w:t>, France</w:t>
+        <w:t>Institut d’Optique</w:t>
+      </w:r>
+      <w:r>
+        <w:rPr>
+          <w:szCs w:val="20"/>
+        </w:rPr>
+        <w:t>, Palaiseau, France</w:t>
       </w:r>
     </w:p>
     <w:p>
@@ -597,41 +522,13 @@
         <w:rPr>
           <w:szCs w:val="20"/>
         </w:rPr>
-        <w:t xml:space="preserve">Characterized spherical aberration and image quality degradation as a function of conjugation position by programming </w:t>
-      </w:r>
-      <w:proofErr w:type="spellStart"/>
-      <w:r>
-        <w:rPr>
-          <w:szCs w:val="20"/>
-        </w:rPr>
-        <w:t>LabVIEW</w:t>
-      </w:r>
-      <w:proofErr w:type="spellEnd"/>
-      <w:r>
-        <w:rPr>
-          <w:szCs w:val="20"/>
-        </w:rPr>
-        <w:t xml:space="preserve"> control system an</w:t>
-      </w:r>
-      <w:r>
-        <w:rPr>
-          <w:szCs w:val="20"/>
-        </w:rPr>
-        <w:t xml:space="preserve">d </w:t>
-      </w:r>
-      <w:proofErr w:type="spellStart"/>
-      <w:r>
-        <w:rPr>
-          <w:szCs w:val="20"/>
-        </w:rPr>
-        <w:t>Matlab</w:t>
-      </w:r>
-      <w:proofErr w:type="spellEnd"/>
-      <w:r>
-        <w:rPr>
-          <w:szCs w:val="20"/>
-        </w:rPr>
-        <w:t xml:space="preserve"> data-processing script</w:t>
+        <w:t>Characterized spherical aberration and image quality degradation as a function of conjugation position by programming LabVIEW control system an</w:t>
+      </w:r>
+      <w:r>
+        <w:rPr>
+          <w:szCs w:val="20"/>
+        </w:rPr>
+        <w:t>d Matlab data-processing script</w:t>
       </w:r>
     </w:p>
     <w:p>
@@ -643,41 +540,18 @@
           <w:szCs w:val="20"/>
         </w:rPr>
       </w:pPr>
-      <w:proofErr w:type="spellStart"/>
       <w:r>
         <w:rPr>
           <w:b/>
           <w:szCs w:val="20"/>
         </w:rPr>
-        <w:t>NanoJapan</w:t>
-      </w:r>
-      <w:proofErr w:type="spellEnd"/>
-      <w:r>
-        <w:rPr>
-          <w:b/>
-          <w:szCs w:val="20"/>
-        </w:rPr>
-        <w:t xml:space="preserve"> REU Researcher</w:t>
-      </w:r>
-      <w:r>
-        <w:rPr>
-          <w:szCs w:val="20"/>
-        </w:rPr>
-        <w:t xml:space="preserve">, </w:t>
-      </w:r>
-      <w:proofErr w:type="spellStart"/>
-      <w:r>
-        <w:rPr>
-          <w:szCs w:val="20"/>
-        </w:rPr>
-        <w:t>Ajayan</w:t>
-      </w:r>
-      <w:proofErr w:type="spellEnd"/>
-      <w:r>
-        <w:rPr>
-          <w:szCs w:val="20"/>
-        </w:rPr>
-        <w:t xml:space="preserve"> Lab</w:t>
+        <w:t>NanoJapan REU Researcher</w:t>
+      </w:r>
+      <w:r>
+        <w:rPr>
+          <w:szCs w:val="20"/>
+        </w:rPr>
+        <w:t>, Ajayan Lab</w:t>
       </w:r>
       <w:r>
         <w:rPr>
@@ -721,7 +595,7 @@
         <w:rPr>
           <w:szCs w:val="20"/>
         </w:rPr>
-        <w:t xml:space="preserve">     June 2011 – July 2011</w:t>
+        <w:t xml:space="preserve">     June 2012 – July 2012</w:t>
       </w:r>
       <w:r>
         <w:rPr>
@@ -748,35 +622,7 @@
         <w:rPr>
           <w:szCs w:val="20"/>
         </w:rPr>
-        <w:t xml:space="preserve">Enhanced batteries and </w:t>
-      </w:r>
-      <w:proofErr w:type="spellStart"/>
-      <w:r>
-        <w:rPr>
-          <w:szCs w:val="20"/>
-        </w:rPr>
-        <w:t>supercapacitors</w:t>
-      </w:r>
-      <w:proofErr w:type="spellEnd"/>
-      <w:r>
-        <w:rPr>
-          <w:szCs w:val="20"/>
-        </w:rPr>
-        <w:t xml:space="preserve"> by creating new nanostructures and </w:t>
-      </w:r>
-      <w:proofErr w:type="spellStart"/>
-      <w:r>
-        <w:rPr>
-          <w:szCs w:val="20"/>
-        </w:rPr>
-        <w:t>graphene</w:t>
-      </w:r>
-      <w:proofErr w:type="spellEnd"/>
-      <w:r>
-        <w:rPr>
-          <w:szCs w:val="20"/>
-        </w:rPr>
-        <w:t xml:space="preserve"> coating using chemical vapor deposition</w:t>
+        <w:t>Enhanced batteries and supercapacitors by creating new nanostructures and graphene coating using chemical vapor deposition</w:t>
       </w:r>
     </w:p>
     <w:p>
@@ -796,35 +642,7 @@
         <w:rPr>
           <w:szCs w:val="20"/>
         </w:rPr>
-        <w:t xml:space="preserve">Grew and transferred </w:t>
-      </w:r>
-      <w:proofErr w:type="spellStart"/>
-      <w:r>
-        <w:rPr>
-          <w:szCs w:val="20"/>
-        </w:rPr>
-        <w:t>graphene</w:t>
-      </w:r>
-      <w:proofErr w:type="spellEnd"/>
-      <w:r>
-        <w:rPr>
-          <w:szCs w:val="20"/>
-        </w:rPr>
-        <w:t xml:space="preserve"> samples for international collaboration projects on </w:t>
-      </w:r>
-      <w:proofErr w:type="spellStart"/>
-      <w:r>
-        <w:rPr>
-          <w:szCs w:val="20"/>
-        </w:rPr>
-        <w:t>graphene</w:t>
-      </w:r>
-      <w:proofErr w:type="spellEnd"/>
-      <w:r>
-        <w:rPr>
-          <w:szCs w:val="20"/>
-        </w:rPr>
-        <w:t xml:space="preserve"> devices</w:t>
+        <w:t>Grew and transferred graphene samples for international collaboration projects on graphene devices</w:t>
       </w:r>
     </w:p>
     <w:p>
@@ -999,38 +817,14 @@
           <w:szCs w:val="20"/>
         </w:rPr>
         <w:tab/>
-        <w:t xml:space="preserve">            </w:t>
-      </w:r>
-      <w:r>
-        <w:rPr>
-          <w:szCs w:val="20"/>
-        </w:rPr>
-        <w:t xml:space="preserve"> </w:t>
-      </w:r>
-      <w:r>
-        <w:rPr>
-          <w:szCs w:val="20"/>
-        </w:rPr>
-        <w:t xml:space="preserve">January 2011 – </w:t>
-      </w:r>
-      <w:r>
-        <w:rPr>
-          <w:szCs w:val="20"/>
-        </w:rPr>
-        <w:t>May 2012</w:t>
+        <w:t xml:space="preserve">             January 2011 – May 2012</w:t>
       </w:r>
       <w:r>
         <w:rPr>
           <w:szCs w:val="20"/>
         </w:rPr>
         <w:br/>
-        <w:t>University of Florida</w:t>
-      </w:r>
-      <w:r>
-        <w:rPr>
-          <w:szCs w:val="20"/>
-        </w:rPr>
-        <w:t>, Gainesville, FL</w:t>
+        <w:t>University of Florida, Gainesville, FL</w:t>
       </w:r>
     </w:p>
     <w:p>
@@ -1050,39 +844,7 @@
         <w:rPr>
           <w:szCs w:val="20"/>
         </w:rPr>
-        <w:t xml:space="preserve">Created and debugged </w:t>
-      </w:r>
-      <w:proofErr w:type="spellStart"/>
-      <w:r>
-        <w:rPr>
-          <w:szCs w:val="20"/>
-        </w:rPr>
-        <w:t>LabVI</w:t>
-      </w:r>
-      <w:r>
-        <w:rPr>
-          <w:szCs w:val="20"/>
-        </w:rPr>
-        <w:t>EW</w:t>
-      </w:r>
-      <w:proofErr w:type="spellEnd"/>
-      <w:r>
-        <w:rPr>
-          <w:szCs w:val="20"/>
-        </w:rPr>
-        <w:t xml:space="preserve"> programs that model the kinem</w:t>
-      </w:r>
-      <w:r>
-        <w:rPr>
-          <w:szCs w:val="20"/>
-        </w:rPr>
-        <w:t>atics of multi-joint mechanical arms</w:t>
-      </w:r>
-      <w:r>
-        <w:rPr>
-          <w:szCs w:val="20"/>
-        </w:rPr>
-        <w:t xml:space="preserve"> for National Instruments’ database</w:t>
+        <w:t>Created and debugged LabVIEW programs that model the kinematics of multi-joint mechanical arms for National Instruments’ database</w:t>
       </w:r>
     </w:p>
     <w:p>
@@ -1102,53 +864,7 @@
         <w:rPr>
           <w:szCs w:val="20"/>
         </w:rPr>
-        <w:t>Model</w:t>
-      </w:r>
-      <w:r>
-        <w:rPr>
-          <w:szCs w:val="20"/>
-        </w:rPr>
-        <w:t>ed</w:t>
-      </w:r>
-      <w:r>
-        <w:rPr>
-          <w:szCs w:val="20"/>
-        </w:rPr>
-        <w:t xml:space="preserve"> a functioning </w:t>
-      </w:r>
-      <w:proofErr w:type="spellStart"/>
-      <w:r>
-        <w:rPr>
-          <w:szCs w:val="20"/>
-        </w:rPr>
-        <w:t>Klann</w:t>
-      </w:r>
-      <w:proofErr w:type="spellEnd"/>
-      <w:r>
-        <w:rPr>
-          <w:szCs w:val="20"/>
-        </w:rPr>
-        <w:t xml:space="preserve"> Linkage system with dimensions similar to those of a “</w:t>
-      </w:r>
-      <w:proofErr w:type="spellStart"/>
-      <w:r>
-        <w:rPr>
-          <w:szCs w:val="20"/>
-        </w:rPr>
-        <w:t>Strand</w:t>
-      </w:r>
-      <w:r>
-        <w:rPr>
-          <w:szCs w:val="20"/>
-        </w:rPr>
-        <w:t>Beest</w:t>
-      </w:r>
-      <w:proofErr w:type="spellEnd"/>
-      <w:r>
-        <w:rPr>
-          <w:szCs w:val="20"/>
-        </w:rPr>
-        <w:t>”</w:t>
+        <w:t>Modeled a functioning Klann Linkage system with dimensions similar to those of a “StrandBeest”</w:t>
       </w:r>
     </w:p>
     <w:p>
@@ -1168,43 +884,8 @@
         <w:rPr>
           <w:szCs w:val="20"/>
         </w:rPr>
-        <w:t>Constructed and d</w:t>
-      </w:r>
-      <w:r>
-        <w:rPr>
-          <w:szCs w:val="20"/>
-        </w:rPr>
-        <w:t xml:space="preserve">eveloped software to control a pneumatic </w:t>
-      </w:r>
-      <w:proofErr w:type="spellStart"/>
-      <w:r>
-        <w:rPr>
-          <w:szCs w:val="20"/>
-        </w:rPr>
-        <w:t>Instron</w:t>
-      </w:r>
-      <w:proofErr w:type="spellEnd"/>
-      <w:r>
-        <w:rPr>
-          <w:szCs w:val="20"/>
-        </w:rPr>
-        <w:t xml:space="preserve"> tensile stress machine from basic components</w:t>
-      </w:r>
-      <w:r>
-        <w:rPr>
-          <w:szCs w:val="20"/>
-        </w:rPr>
-        <w:t xml:space="preserve"> to be used in future engineering courses at the university</w:t>
-      </w:r>
-    </w:p>
-    <w:p>
-      <w:pPr>
-        <w:pStyle w:val="BodyText"/>
-        <w:spacing w:after="0" w:line="240" w:lineRule="auto"/>
-        <w:rPr>
-          <w:szCs w:val="20"/>
-        </w:rPr>
-      </w:pPr>
+        <w:t>Constructed and developed software to control a pneumatic Instron tensile stress machine from basic components to be used in future engineering courses at the university</w:t>
+      </w:r>
     </w:p>
     <w:p>
       <w:pPr>
@@ -1294,21 +975,7 @@
         <w:rPr>
           <w:szCs w:val="20"/>
         </w:rPr>
-        <w:t xml:space="preserve">Developed </w:t>
-      </w:r>
-      <w:proofErr w:type="spellStart"/>
-      <w:r>
-        <w:rPr>
-          <w:szCs w:val="20"/>
-        </w:rPr>
-        <w:t>Altium</w:t>
-      </w:r>
-      <w:proofErr w:type="spellEnd"/>
-      <w:r>
-        <w:rPr>
-          <w:szCs w:val="20"/>
-        </w:rPr>
-        <w:t xml:space="preserve"> extensions in C# and Python with unsupervised learning algorithms for streamlining the avionics design process</w:t>
+        <w:t>Developed Altium extensions in C# and Python with unsupervised learning algorithms for streamlining the avionics design process</w:t>
       </w:r>
     </w:p>
     <w:p>
@@ -1388,30 +1055,8 @@
         <w:rPr>
           <w:szCs w:val="20"/>
         </w:rPr>
-        <w:t xml:space="preserve">Developed and qualified proprietary avionics systems to improve safety and reliability of all future Falcon 9 and Falcon Heavy flights, using </w:t>
-      </w:r>
-      <w:proofErr w:type="spellStart"/>
-      <w:r>
-        <w:rPr>
-          <w:szCs w:val="20"/>
-        </w:rPr>
-        <w:t>Matlab</w:t>
-      </w:r>
-      <w:proofErr w:type="spellEnd"/>
-      <w:r>
-        <w:rPr>
-          <w:szCs w:val="20"/>
-        </w:rPr>
-        <w:t>, C++, and Bash</w:t>
-      </w:r>
-      <w:r>
-        <w:rPr>
-          <w:szCs w:val="20"/>
-        </w:rPr>
-        <w:br/>
-      </w:r>
-      <w:bookmarkStart w:id="0" w:name="_GoBack"/>
-      <w:bookmarkEnd w:id="0"/>
+        <w:t>Developed and qualified proprietary avionics systems to improve safety and reliability of all future Falcon 9 and Falcon Heavy flights, using Matlab, C++, and Bash</w:t>
+      </w:r>
     </w:p>
     <w:p>
       <w:pPr>
@@ -1427,7 +1072,6 @@
           <w:b/>
           <w:szCs w:val="20"/>
         </w:rPr>
-        <w:lastRenderedPageBreak/>
         <w:t>Engineering and Science Tutor</w:t>
       </w:r>
       <w:r>
@@ -1501,6 +1145,7 @@
         <w:rPr>
           <w:szCs w:val="20"/>
         </w:rPr>
+        <w:lastRenderedPageBreak/>
         <w:t>Taught science, math, and engineering concepts to students ranging in age from middle school to college</w:t>
       </w:r>
     </w:p>
@@ -1523,6 +1168,14 @@
         </w:rPr>
         <w:t>Designed and developed a proof-of-concept math training resource to visually teach students about solving equations</w:t>
       </w:r>
+      <w:r>
+        <w:rPr>
+          <w:szCs w:val="20"/>
+        </w:rPr>
+        <w:t>s</w:t>
+      </w:r>
+      <w:bookmarkStart w:id="0" w:name="_GoBack"/>
+      <w:bookmarkEnd w:id="0"/>
     </w:p>
     <w:p>
       <w:pPr>
@@ -2242,21 +1895,7 @@
         <w:rPr>
           <w:szCs w:val="20"/>
         </w:rPr>
-        <w:t xml:space="preserve">Commissioned Student Ambassador to </w:t>
-      </w:r>
-      <w:proofErr w:type="spellStart"/>
-      <w:r>
-        <w:rPr>
-          <w:szCs w:val="20"/>
-        </w:rPr>
-        <w:t>Miyazu</w:t>
-      </w:r>
-      <w:proofErr w:type="spellEnd"/>
-      <w:r>
-        <w:rPr>
-          <w:szCs w:val="20"/>
-        </w:rPr>
-        <w:t>, Japan for the city of Delray Beach, FL</w:t>
+        <w:t>Commissioned Student Ambassador to Miyazu, Japan for the city of Delray Beach, FL</w:t>
       </w:r>
       <w:r>
         <w:rPr>
@@ -2622,41 +2261,13 @@
         <w:rPr>
           <w:szCs w:val="20"/>
         </w:rPr>
-        <w:t xml:space="preserve">, </w:t>
-      </w:r>
-      <w:proofErr w:type="spellStart"/>
-      <w:r>
-        <w:rPr>
-          <w:szCs w:val="20"/>
-        </w:rPr>
-        <w:t>Lanagan</w:t>
-      </w:r>
-      <w:proofErr w:type="spellEnd"/>
-      <w:r>
-        <w:rPr>
-          <w:szCs w:val="20"/>
-        </w:rPr>
-        <w:t xml:space="preserve"> M, Perini S. MRI </w:t>
-      </w:r>
-      <w:proofErr w:type="spellStart"/>
-      <w:r>
-        <w:rPr>
-          <w:szCs w:val="20"/>
-        </w:rPr>
-        <w:t>m</w:t>
-      </w:r>
-      <w:r>
-        <w:rPr>
-          <w:szCs w:val="20"/>
-        </w:rPr>
-        <w:t>icrocoils</w:t>
-      </w:r>
-      <w:proofErr w:type="spellEnd"/>
-      <w:r>
-        <w:rPr>
-          <w:szCs w:val="20"/>
-        </w:rPr>
-        <w:t xml:space="preserve"> for </w:t>
+        <w:t>, Lanagan M, Perini S. MRI m</w:t>
+      </w:r>
+      <w:r>
+        <w:rPr>
+          <w:szCs w:val="20"/>
+        </w:rPr>
+        <w:t xml:space="preserve">icrocoils for </w:t>
       </w:r>
       <w:r>
         <w:rPr>
@@ -2681,21 +2292,7 @@
         <w:rPr>
           <w:szCs w:val="20"/>
         </w:rPr>
-        <w:t>. IX</w:t>
-      </w:r>
-      <w:proofErr w:type="gramStart"/>
-      <w:r>
-        <w:rPr>
-          <w:szCs w:val="20"/>
-        </w:rPr>
-        <w:t>:169</w:t>
-      </w:r>
-      <w:proofErr w:type="gramEnd"/>
-      <w:r>
-        <w:rPr>
-          <w:szCs w:val="20"/>
-        </w:rPr>
-        <w:t>-179, 2011 August</w:t>
+        <w:t>. IX:169-179, 2011 August</w:t>
       </w:r>
     </w:p>
     <w:p>
@@ -2710,19 +2307,11 @@
           <w:szCs w:val="20"/>
         </w:rPr>
       </w:pPr>
-      <w:proofErr w:type="spellStart"/>
-      <w:r>
-        <w:rPr>
-          <w:szCs w:val="20"/>
-        </w:rPr>
-        <w:t>Legel</w:t>
-      </w:r>
-      <w:proofErr w:type="spellEnd"/>
-      <w:r>
-        <w:rPr>
-          <w:szCs w:val="20"/>
-        </w:rPr>
-        <w:t xml:space="preserve"> L, </w:t>
+      <w:r>
+        <w:rPr>
+          <w:szCs w:val="20"/>
+        </w:rPr>
+        <w:t xml:space="preserve">Legel L, </w:t>
       </w:r>
       <w:r>
         <w:rPr>
@@ -2767,49 +2356,7 @@
         <w:rPr>
           <w:szCs w:val="20"/>
         </w:rPr>
-        <w:t xml:space="preserve">, </w:t>
-      </w:r>
-      <w:proofErr w:type="spellStart"/>
-      <w:r>
-        <w:rPr>
-          <w:szCs w:val="20"/>
-        </w:rPr>
-        <w:t>Gullapalli</w:t>
-      </w:r>
-      <w:proofErr w:type="spellEnd"/>
-      <w:r>
-        <w:rPr>
-          <w:szCs w:val="20"/>
-        </w:rPr>
-        <w:t xml:space="preserve"> H, Reddy LM, </w:t>
-      </w:r>
-      <w:proofErr w:type="spellStart"/>
-      <w:r>
-        <w:rPr>
-          <w:szCs w:val="20"/>
-        </w:rPr>
-        <w:t>Vajtai</w:t>
-      </w:r>
-      <w:proofErr w:type="spellEnd"/>
-      <w:r>
-        <w:rPr>
-          <w:szCs w:val="20"/>
-        </w:rPr>
-        <w:t xml:space="preserve"> R, </w:t>
-      </w:r>
-      <w:proofErr w:type="spellStart"/>
-      <w:r>
-        <w:rPr>
-          <w:szCs w:val="20"/>
-        </w:rPr>
-        <w:t>Ajayan</w:t>
-      </w:r>
-      <w:proofErr w:type="spellEnd"/>
-      <w:r>
-        <w:rPr>
-          <w:szCs w:val="20"/>
-        </w:rPr>
-        <w:t xml:space="preserve"> PM. Fluorine-etched nanostructures for energy storage applications.  </w:t>
+        <w:t xml:space="preserve">, Gullapalli H, Reddy LM, Vajtai R, Ajayan PM. Fluorine-etched nanostructures for energy storage applications.  </w:t>
       </w:r>
       <w:r>
         <w:rPr>

</xml_diff>

<commit_message>
fix resume based on what Regan said
</commit_message>
<xml_diff>
--- a/CV_Full.docx
+++ b/CV_Full.docx
@@ -72,7 +72,7 @@
                         </a:effectLst>
                         <a:extLst>
                           <a:ext uri="{909E8E84-426E-40dd-AFC4-6F175D3DCCD1}">
-                            <a14:hiddenFill xmlns:a14="http://schemas.microsoft.com/office/drawing/2010/main" xmlns:w="http://schemas.openxmlformats.org/wordprocessingml/2006/main" xmlns:w10="urn:schemas-microsoft-com:office:word" xmlns:v="urn:schemas-microsoft-com:vml" xmlns:o="urn:schemas-microsoft-com:office:office" xmlns:mv="urn:schemas-microsoft-com:mac:vml" xmlns:mo="http://schemas.microsoft.com/office/mac/office/2008/main" xmlns="">
+                            <a14:hiddenFill xmlns="" xmlns:mo="http://schemas.microsoft.com/office/mac/office/2008/main" xmlns:mv="urn:schemas-microsoft-com:mac:vml" xmlns:o="urn:schemas-microsoft-com:office:office" xmlns:v="urn:schemas-microsoft-com:vml" xmlns:w10="urn:schemas-microsoft-com:office:word" xmlns:w="http://schemas.openxmlformats.org/wordprocessingml/2006/main" xmlns:a14="http://schemas.microsoft.com/office/drawing/2010/main">
                               <a:noFill/>
                             </a14:hiddenFill>
                           </a:ext>
@@ -93,7 +93,7 @@
           </mc:Choice>
           <mc:Fallback>
             <w:pict>
-              <v:line w14:anchorId="4211227E" id="Line 2" o:spid="_x0000_s1026" style="position:absolute;z-index:251657728;visibility:visible;mso-wrap-style:square;mso-width-percent:0;mso-height-percent:0;mso-wrap-distance-left:9pt;mso-wrap-distance-top:-3e-5mm;mso-wrap-distance-right:9pt;mso-wrap-distance-bottom:-3e-5mm;mso-position-horizontal:absolute;mso-position-horizontal-relative:text;mso-position-vertical:absolute;mso-position-vertical-relative:text;mso-width-percent:0;mso-height-percent:0;mso-width-relative:page;mso-height-relative:page" from="0,1.8pt" to="7in,1.8pt" o:gfxdata="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" strokeweight="3.5pt">
+              <v:line w14:anchorId="187AA5E6" id="Line 2" o:spid="_x0000_s1026" style="position:absolute;z-index:251657728;visibility:visible;mso-wrap-style:square;mso-width-percent:0;mso-height-percent:0;mso-wrap-distance-left:9pt;mso-wrap-distance-top:-3e-5mm;mso-wrap-distance-right:9pt;mso-wrap-distance-bottom:-3e-5mm;mso-position-horizontal:absolute;mso-position-horizontal-relative:text;mso-position-vertical:absolute;mso-position-vertical-relative:text;mso-width-percent:0;mso-height-percent:0;mso-width-relative:page;mso-height-relative:page" from="0,1.8pt" to="7in,1.8pt" o:gfxdata="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" strokeweight="3.5pt">
                 <v:shadow on="t" color="black" opacity="22938f" offset="0"/>
                 <w10:wrap type="tight"/>
               </v:line>
@@ -147,7 +147,10 @@
       </w:r>
       <w:r>
         <w:tab/>
-        <w:t xml:space="preserve">           May 2014</w:t>
+        <w:t xml:space="preserve"> December </w:t>
+      </w:r>
+      <w:r>
+        <w:t>2014</w:t>
       </w:r>
     </w:p>
     <w:p>
@@ -191,13 +194,6 @@
       <w:r>
         <w:t>/4.0</w:t>
       </w:r>
-    </w:p>
-    <w:p>
-      <w:pPr>
-        <w:pStyle w:val="BodyText"/>
-        <w:spacing w:after="0" w:line="240" w:lineRule="auto"/>
-        <w:ind w:firstLine="720"/>
-      </w:pPr>
     </w:p>
     <w:p>
       <w:pPr>
@@ -285,7 +281,21 @@
         <w:rPr>
           <w:szCs w:val="20"/>
         </w:rPr>
-        <w:t>Conducted weekly lab sessions for students to gain experience using Matlab for linear controls applications</w:t>
+        <w:t xml:space="preserve">Conducted weekly lab sessions for students to gain experience using </w:t>
+      </w:r>
+      <w:proofErr w:type="spellStart"/>
+      <w:r>
+        <w:rPr>
+          <w:szCs w:val="20"/>
+        </w:rPr>
+        <w:t>Matlab</w:t>
+      </w:r>
+      <w:proofErr w:type="spellEnd"/>
+      <w:r>
+        <w:rPr>
+          <w:szCs w:val="20"/>
+        </w:rPr>
+        <w:t xml:space="preserve"> for linear controls applications</w:t>
       </w:r>
     </w:p>
     <w:p>
@@ -422,7 +432,21 @@
         <w:rPr>
           <w:szCs w:val="20"/>
         </w:rPr>
-        <w:t xml:space="preserve">Produced an undergraduate thesis on computer vision, Kalman filtering, and </w:t>
+        <w:t xml:space="preserve">Produced an undergraduate thesis on computer vision, </w:t>
+      </w:r>
+      <w:proofErr w:type="spellStart"/>
+      <w:r>
+        <w:rPr>
+          <w:szCs w:val="20"/>
+        </w:rPr>
+        <w:t>Kalman</w:t>
+      </w:r>
+      <w:proofErr w:type="spellEnd"/>
+      <w:r>
+        <w:rPr>
+          <w:szCs w:val="20"/>
+        </w:rPr>
+        <w:t xml:space="preserve"> filtering, and </w:t>
       </w:r>
       <w:r>
         <w:rPr>
@@ -457,7 +481,21 @@
         <w:rPr>
           <w:szCs w:val="20"/>
         </w:rPr>
-        <w:t xml:space="preserve">, Biophotonics Group  </w:t>
+        <w:t xml:space="preserve">, </w:t>
+      </w:r>
+      <w:proofErr w:type="spellStart"/>
+      <w:r>
+        <w:rPr>
+          <w:szCs w:val="20"/>
+        </w:rPr>
+        <w:t>Biophotonics</w:t>
+      </w:r>
+      <w:proofErr w:type="spellEnd"/>
+      <w:r>
+        <w:rPr>
+          <w:szCs w:val="20"/>
+        </w:rPr>
+        <w:t xml:space="preserve"> Group  </w:t>
       </w:r>
       <w:r>
         <w:rPr>
@@ -484,13 +522,48 @@
           <w:szCs w:val="20"/>
         </w:rPr>
         <w:br/>
-        <w:t>Institut d’Optique</w:t>
-      </w:r>
-      <w:r>
-        <w:rPr>
-          <w:szCs w:val="20"/>
-        </w:rPr>
-        <w:t>, Palaiseau, France</w:t>
+      </w:r>
+      <w:proofErr w:type="spellStart"/>
+      <w:r>
+        <w:rPr>
+          <w:szCs w:val="20"/>
+        </w:rPr>
+        <w:t>Institut</w:t>
+      </w:r>
+      <w:proofErr w:type="spellEnd"/>
+      <w:r>
+        <w:rPr>
+          <w:szCs w:val="20"/>
+        </w:rPr>
+        <w:t xml:space="preserve"> </w:t>
+      </w:r>
+      <w:proofErr w:type="spellStart"/>
+      <w:r>
+        <w:rPr>
+          <w:szCs w:val="20"/>
+        </w:rPr>
+        <w:t>d’Optique</w:t>
+      </w:r>
+      <w:proofErr w:type="spellEnd"/>
+      <w:r>
+        <w:rPr>
+          <w:szCs w:val="20"/>
+        </w:rPr>
+        <w:t xml:space="preserve">, </w:t>
+      </w:r>
+      <w:proofErr w:type="spellStart"/>
+      <w:r>
+        <w:rPr>
+          <w:szCs w:val="20"/>
+        </w:rPr>
+        <w:t>Palaiseau</w:t>
+      </w:r>
+      <w:proofErr w:type="spellEnd"/>
+      <w:r>
+        <w:rPr>
+          <w:szCs w:val="20"/>
+        </w:rPr>
+        <w:t>, France</w:t>
       </w:r>
     </w:p>
     <w:p>
@@ -538,7 +611,21 @@
         <w:rPr>
           <w:szCs w:val="20"/>
         </w:rPr>
-        <w:t>d Matlab data-processing script</w:t>
+        <w:t xml:space="preserve">d </w:t>
+      </w:r>
+      <w:proofErr w:type="spellStart"/>
+      <w:r>
+        <w:rPr>
+          <w:szCs w:val="20"/>
+        </w:rPr>
+        <w:t>Matlab</w:t>
+      </w:r>
+      <w:proofErr w:type="spellEnd"/>
+      <w:r>
+        <w:rPr>
+          <w:szCs w:val="20"/>
+        </w:rPr>
+        <w:t xml:space="preserve"> data-processing script</w:t>
       </w:r>
     </w:p>
     <w:p>
@@ -550,18 +637,41 @@
           <w:szCs w:val="20"/>
         </w:rPr>
       </w:pPr>
+      <w:proofErr w:type="spellStart"/>
       <w:r>
         <w:rPr>
           <w:b/>
           <w:szCs w:val="20"/>
         </w:rPr>
-        <w:t>NanoJapan REU Researcher</w:t>
-      </w:r>
-      <w:r>
-        <w:rPr>
-          <w:szCs w:val="20"/>
-        </w:rPr>
-        <w:t>, Ajayan Lab</w:t>
+        <w:t>NanoJapan</w:t>
+      </w:r>
+      <w:proofErr w:type="spellEnd"/>
+      <w:r>
+        <w:rPr>
+          <w:b/>
+          <w:szCs w:val="20"/>
+        </w:rPr>
+        <w:t xml:space="preserve"> REU Researcher</w:t>
+      </w:r>
+      <w:r>
+        <w:rPr>
+          <w:szCs w:val="20"/>
+        </w:rPr>
+        <w:t xml:space="preserve">, </w:t>
+      </w:r>
+      <w:proofErr w:type="spellStart"/>
+      <w:r>
+        <w:rPr>
+          <w:szCs w:val="20"/>
+        </w:rPr>
+        <w:t>Ajayan</w:t>
+      </w:r>
+      <w:proofErr w:type="spellEnd"/>
+      <w:r>
+        <w:rPr>
+          <w:szCs w:val="20"/>
+        </w:rPr>
+        <w:t xml:space="preserve"> Lab</w:t>
       </w:r>
       <w:r>
         <w:rPr>
@@ -605,7 +715,13 @@
         <w:rPr>
           <w:szCs w:val="20"/>
         </w:rPr>
-        <w:t xml:space="preserve">     June 2011 – July 2011</w:t>
+        <w:t xml:space="preserve">     June 201</w:t>
+      </w:r>
+      <w:r>
+        <w:rPr>
+          <w:szCs w:val="20"/>
+        </w:rPr>
+        <w:t>2 – July 2012</w:t>
       </w:r>
       <w:r>
         <w:rPr>
@@ -632,7 +748,21 @@
         <w:rPr>
           <w:szCs w:val="20"/>
         </w:rPr>
-        <w:t>Enhanced batteries and supercapacitors by creating new nanostructures and graphene coating using chemical vapor deposition</w:t>
+        <w:t xml:space="preserve">Enhanced batteries and </w:t>
+      </w:r>
+      <w:proofErr w:type="spellStart"/>
+      <w:r>
+        <w:rPr>
+          <w:szCs w:val="20"/>
+        </w:rPr>
+        <w:t>supercapacitors</w:t>
+      </w:r>
+      <w:proofErr w:type="spellEnd"/>
+      <w:r>
+        <w:rPr>
+          <w:szCs w:val="20"/>
+        </w:rPr>
+        <w:t xml:space="preserve"> by creating new nanostructures and graphene coating using chemical vapor deposition</w:t>
       </w:r>
     </w:p>
     <w:p>
@@ -928,8 +1058,23 @@
         <w:rPr>
           <w:szCs w:val="20"/>
         </w:rPr>
-        <w:t xml:space="preserve"> a functioning Klann Linkage system with dimensions similar to those of a “</w:t>
-      </w:r>
+        <w:t xml:space="preserve"> a functioning </w:t>
+      </w:r>
+      <w:proofErr w:type="spellStart"/>
+      <w:r>
+        <w:rPr>
+          <w:szCs w:val="20"/>
+        </w:rPr>
+        <w:t>Klann</w:t>
+      </w:r>
+      <w:proofErr w:type="spellEnd"/>
+      <w:r>
+        <w:rPr>
+          <w:szCs w:val="20"/>
+        </w:rPr>
+        <w:t xml:space="preserve"> Linkage system with dimensions similar to those of a “</w:t>
+      </w:r>
+      <w:proofErr w:type="spellStart"/>
       <w:r>
         <w:rPr>
           <w:szCs w:val="20"/>
@@ -940,7 +1085,14 @@
         <w:rPr>
           <w:szCs w:val="20"/>
         </w:rPr>
-        <w:t>Beest”</w:t>
+        <w:t>Beest</w:t>
+      </w:r>
+      <w:proofErr w:type="spellEnd"/>
+      <w:r>
+        <w:rPr>
+          <w:szCs w:val="20"/>
+        </w:rPr>
+        <w:t>”</w:t>
       </w:r>
     </w:p>
     <w:p>
@@ -968,11 +1120,19 @@
         </w:rPr>
         <w:t xml:space="preserve">eveloped software to control a pneumatic </w:t>
       </w:r>
-      <w:r>
-        <w:rPr>
-          <w:szCs w:val="20"/>
-        </w:rPr>
-        <w:t>Instron tensile stress machine from basic components</w:t>
+      <w:proofErr w:type="spellStart"/>
+      <w:r>
+        <w:rPr>
+          <w:szCs w:val="20"/>
+        </w:rPr>
+        <w:t>Instron</w:t>
+      </w:r>
+      <w:proofErr w:type="spellEnd"/>
+      <w:r>
+        <w:rPr>
+          <w:szCs w:val="20"/>
+        </w:rPr>
+        <w:t xml:space="preserve"> tensile stress machine from basic components</w:t>
       </w:r>
       <w:r>
         <w:rPr>
@@ -980,15 +1140,6 @@
         </w:rPr>
         <w:t xml:space="preserve"> to be used in future engineering courses at the university</w:t>
       </w:r>
-    </w:p>
-    <w:p>
-      <w:pPr>
-        <w:pStyle w:val="BodyText"/>
-        <w:spacing w:after="0" w:line="240" w:lineRule="auto"/>
-        <w:rPr>
-          <w:szCs w:val="20"/>
-        </w:rPr>
-      </w:pPr>
     </w:p>
     <w:p>
       <w:pPr>
@@ -1025,11 +1176,19 @@
         </w:rPr>
         <w:t xml:space="preserve">Avionics Hardware Development and Integration Intern, </w:t>
       </w:r>
-      <w:r>
-        <w:rPr>
-          <w:szCs w:val="20"/>
-        </w:rPr>
-        <w:t xml:space="preserve">SpaceX </w:t>
+      <w:proofErr w:type="spellStart"/>
+      <w:r>
+        <w:rPr>
+          <w:szCs w:val="20"/>
+        </w:rPr>
+        <w:t>SpaceX</w:t>
+      </w:r>
+      <w:proofErr w:type="spellEnd"/>
+      <w:r>
+        <w:rPr>
+          <w:szCs w:val="20"/>
+        </w:rPr>
+        <w:t xml:space="preserve"> </w:t>
       </w:r>
       <w:r>
         <w:rPr>
@@ -1078,7 +1237,21 @@
         <w:rPr>
           <w:szCs w:val="20"/>
         </w:rPr>
-        <w:t>Developed Altium extensions in C# and Python with unsupervised learning algorithms for streamlining the avionics design process</w:t>
+        <w:t xml:space="preserve">Developed </w:t>
+      </w:r>
+      <w:proofErr w:type="spellStart"/>
+      <w:r>
+        <w:rPr>
+          <w:szCs w:val="20"/>
+        </w:rPr>
+        <w:t>Altium</w:t>
+      </w:r>
+      <w:proofErr w:type="spellEnd"/>
+      <w:r>
+        <w:rPr>
+          <w:szCs w:val="20"/>
+        </w:rPr>
+        <w:t xml:space="preserve"> extensions in C# and Python with unsupervised learning algorithms for streamlining the avionics design process</w:t>
       </w:r>
     </w:p>
     <w:p>
@@ -1158,30 +1331,54 @@
         <w:rPr>
           <w:szCs w:val="20"/>
         </w:rPr>
+        <w:t xml:space="preserve">Developed and qualified proprietary avionics systems to improve safety and reliability of all future Falcon 9 and Falcon Heavy flights, using </w:t>
+      </w:r>
+      <w:proofErr w:type="spellStart"/>
+      <w:r>
+        <w:rPr>
+          <w:szCs w:val="20"/>
+        </w:rPr>
+        <w:t>Matlab</w:t>
+      </w:r>
+      <w:proofErr w:type="spellEnd"/>
+      <w:r>
+        <w:rPr>
+          <w:szCs w:val="20"/>
+        </w:rPr>
+        <w:t>, C++, and Bash</w:t>
+      </w:r>
+      <w:r>
+        <w:rPr>
+          <w:szCs w:val="20"/>
+        </w:rPr>
+        <w:br/>
+      </w:r>
+    </w:p>
+    <w:p>
+      <w:pPr>
+        <w:pStyle w:val="BodyText"/>
+        <w:spacing w:after="0" w:line="240" w:lineRule="auto"/>
+        <w:ind w:left="1080"/>
+        <w:rPr>
+          <w:szCs w:val="20"/>
+        </w:rPr>
+      </w:pPr>
+    </w:p>
+    <w:p>
+      <w:pPr>
+        <w:pStyle w:val="BodyText"/>
+        <w:spacing w:after="0" w:line="240" w:lineRule="auto"/>
+        <w:ind w:left="720"/>
+        <w:rPr>
+          <w:szCs w:val="20"/>
+        </w:rPr>
+      </w:pPr>
+      <w:r>
+        <w:rPr>
+          <w:b/>
+          <w:szCs w:val="20"/>
+        </w:rPr>
         <w:lastRenderedPageBreak/>
-        <w:t>Developed and qualified proprietary avionics systems to improve safety and reliability of all future Falcon 9 and Falcon Heavy flights, using Matlab, C++, and Bash</w:t>
-      </w:r>
-      <w:r>
-        <w:rPr>
-          <w:szCs w:val="20"/>
-        </w:rPr>
-        <w:br/>
-      </w:r>
-    </w:p>
-    <w:p>
-      <w:pPr>
-        <w:pStyle w:val="BodyText"/>
-        <w:spacing w:after="0" w:line="240" w:lineRule="auto"/>
-        <w:ind w:left="720"/>
-        <w:rPr>
-          <w:szCs w:val="20"/>
-        </w:rPr>
-      </w:pPr>
-      <w:r>
-        <w:rPr>
-          <w:b/>
-          <w:szCs w:val="20"/>
-        </w:rPr>
         <w:t>Engineering and Science Tutor</w:t>
       </w:r>
       <w:r>
@@ -1421,7 +1618,21 @@
         <w:rPr>
           <w:szCs w:val="20"/>
         </w:rPr>
-        <w:t>, The Dynamo Policy Res</w:t>
+        <w:t xml:space="preserve">, </w:t>
+      </w:r>
+      <w:proofErr w:type="gramStart"/>
+      <w:r>
+        <w:rPr>
+          <w:szCs w:val="20"/>
+        </w:rPr>
+        <w:t>The</w:t>
+      </w:r>
+      <w:proofErr w:type="gramEnd"/>
+      <w:r>
+        <w:rPr>
+          <w:szCs w:val="20"/>
+        </w:rPr>
+        <w:t xml:space="preserve"> Dynamo Policy Res</w:t>
       </w:r>
       <w:r>
         <w:rPr>
@@ -1542,12 +1753,8 @@
         </w:rPr>
         <w:t>Hosted an expert forum on Technological Innovations in Education at the University of Florida</w:t>
       </w:r>
-      <w:r>
-        <w:rPr>
-          <w:szCs w:val="20"/>
-        </w:rPr>
-        <w:br/>
-      </w:r>
+      <w:bookmarkStart w:id="0" w:name="_GoBack"/>
+      <w:bookmarkEnd w:id="0"/>
     </w:p>
     <w:p>
       <w:pPr>
@@ -1596,7 +1803,21 @@
         <w:rPr>
           <w:szCs w:val="20"/>
         </w:rPr>
-        <w:t>, “Five for Tanzania” Charity Fundraiser for Rhotia Valley</w:t>
+        <w:t xml:space="preserve">, “Five for Tanzania” Charity Fundraiser for </w:t>
+      </w:r>
+      <w:proofErr w:type="spellStart"/>
+      <w:r>
+        <w:rPr>
+          <w:szCs w:val="20"/>
+        </w:rPr>
+        <w:t>Rhotia</w:t>
+      </w:r>
+      <w:proofErr w:type="spellEnd"/>
+      <w:r>
+        <w:rPr>
+          <w:szCs w:val="20"/>
+        </w:rPr>
+        <w:t xml:space="preserve"> Valley</w:t>
       </w:r>
       <w:r>
         <w:rPr>
@@ -1664,7 +1885,21 @@
         <w:rPr>
           <w:szCs w:val="20"/>
         </w:rPr>
-        <w:t xml:space="preserve">000 for the Rhotia Valley children’s home </w:t>
+        <w:t xml:space="preserve">000 for the </w:t>
+      </w:r>
+      <w:proofErr w:type="spellStart"/>
+      <w:r>
+        <w:rPr>
+          <w:szCs w:val="20"/>
+        </w:rPr>
+        <w:t>Rhotia</w:t>
+      </w:r>
+      <w:proofErr w:type="spellEnd"/>
+      <w:r>
+        <w:rPr>
+          <w:szCs w:val="20"/>
+        </w:rPr>
+        <w:t xml:space="preserve"> Valley children’s home </w:t>
       </w:r>
       <w:r>
         <w:rPr>
@@ -1710,8 +1945,6 @@
         </w:rPr>
         <w:t>mile</w:t>
       </w:r>
-      <w:bookmarkStart w:id="0" w:name="_GoBack"/>
-      <w:bookmarkEnd w:id="0"/>
       <w:r>
         <w:rPr>
           <w:szCs w:val="20"/>
@@ -1918,16 +2151,6 @@
       <w:pPr>
         <w:pStyle w:val="BodyText"/>
         <w:spacing w:after="0" w:line="240" w:lineRule="auto"/>
-        <w:ind w:left="1440"/>
-        <w:rPr>
-          <w:szCs w:val="20"/>
-        </w:rPr>
-      </w:pPr>
-    </w:p>
-    <w:p>
-      <w:pPr>
-        <w:pStyle w:val="BodyText"/>
-        <w:spacing w:after="0" w:line="240" w:lineRule="auto"/>
         <w:ind w:left="720" w:hanging="720"/>
         <w:rPr>
           <w:b/>
@@ -2010,7 +2233,21 @@
         <w:rPr>
           <w:szCs w:val="20"/>
         </w:rPr>
-        <w:t>Commissioned Student Ambassador to Miyazu, Japan for the city of Delray Beach, FL</w:t>
+        <w:t xml:space="preserve">Commissioned Student Ambassador to </w:t>
+      </w:r>
+      <w:proofErr w:type="spellStart"/>
+      <w:r>
+        <w:rPr>
+          <w:szCs w:val="20"/>
+        </w:rPr>
+        <w:t>Miyazu</w:t>
+      </w:r>
+      <w:proofErr w:type="spellEnd"/>
+      <w:r>
+        <w:rPr>
+          <w:szCs w:val="20"/>
+        </w:rPr>
+        <w:t>, Japan for the city of Delray Beach, FL</w:t>
       </w:r>
       <w:r>
         <w:rPr>
@@ -2018,16 +2255,6 @@
         </w:rPr>
         <w:t xml:space="preserve">          April 2008 – June 2010</w:t>
       </w:r>
-    </w:p>
-    <w:p>
-      <w:pPr>
-        <w:pStyle w:val="BodyText"/>
-        <w:spacing w:after="0" w:line="240" w:lineRule="auto"/>
-        <w:ind w:left="720"/>
-        <w:rPr>
-          <w:szCs w:val="20"/>
-        </w:rPr>
-      </w:pPr>
     </w:p>
     <w:p>
       <w:pPr>
@@ -2319,15 +2546,6 @@
         </w:rPr>
         <w:t xml:space="preserve"> Present</w:t>
       </w:r>
-    </w:p>
-    <w:p>
-      <w:pPr>
-        <w:pStyle w:val="BodyText"/>
-        <w:spacing w:after="0" w:line="240" w:lineRule="auto"/>
-        <w:rPr>
-          <w:szCs w:val="20"/>
-        </w:rPr>
-      </w:pPr>
     </w:p>
     <w:p>
       <w:pPr>
@@ -2376,13 +2594,41 @@
         <w:rPr>
           <w:szCs w:val="20"/>
         </w:rPr>
-        <w:t>, Lanagan M, Perini S. MRI m</w:t>
-      </w:r>
-      <w:r>
-        <w:rPr>
-          <w:szCs w:val="20"/>
-        </w:rPr>
-        <w:t xml:space="preserve">icrocoils for </w:t>
+        <w:t xml:space="preserve">, </w:t>
+      </w:r>
+      <w:proofErr w:type="spellStart"/>
+      <w:r>
+        <w:rPr>
+          <w:szCs w:val="20"/>
+        </w:rPr>
+        <w:t>Lanagan</w:t>
+      </w:r>
+      <w:proofErr w:type="spellEnd"/>
+      <w:r>
+        <w:rPr>
+          <w:szCs w:val="20"/>
+        </w:rPr>
+        <w:t xml:space="preserve"> M, Perini S. MRI </w:t>
+      </w:r>
+      <w:proofErr w:type="spellStart"/>
+      <w:r>
+        <w:rPr>
+          <w:szCs w:val="20"/>
+        </w:rPr>
+        <w:t>m</w:t>
+      </w:r>
+      <w:r>
+        <w:rPr>
+          <w:szCs w:val="20"/>
+        </w:rPr>
+        <w:t>icrocoils</w:t>
+      </w:r>
+      <w:proofErr w:type="spellEnd"/>
+      <w:r>
+        <w:rPr>
+          <w:szCs w:val="20"/>
+        </w:rPr>
+        <w:t xml:space="preserve"> for </w:t>
       </w:r>
       <w:r>
         <w:rPr>
@@ -2422,12 +2668,19 @@
           <w:szCs w:val="20"/>
         </w:rPr>
       </w:pPr>
-      <w:r>
-        <w:rPr>
-          <w:szCs w:val="20"/>
-        </w:rPr>
-        <w:lastRenderedPageBreak/>
-        <w:t xml:space="preserve">Legel L, </w:t>
+      <w:proofErr w:type="spellStart"/>
+      <w:r>
+        <w:rPr>
+          <w:szCs w:val="20"/>
+        </w:rPr>
+        <w:t>Legel</w:t>
+      </w:r>
+      <w:proofErr w:type="spellEnd"/>
+      <w:r>
+        <w:rPr>
+          <w:szCs w:val="20"/>
+        </w:rPr>
+        <w:t xml:space="preserve"> L, </w:t>
       </w:r>
       <w:r>
         <w:rPr>
@@ -2472,7 +2725,49 @@
         <w:rPr>
           <w:szCs w:val="20"/>
         </w:rPr>
-        <w:t xml:space="preserve">, Gullapalli H, Reddy LM, Vajtai R, Ajayan PM. Fluorine-etched nanostructures for energy storage applications.  </w:t>
+        <w:t xml:space="preserve">, </w:t>
+      </w:r>
+      <w:proofErr w:type="spellStart"/>
+      <w:r>
+        <w:rPr>
+          <w:szCs w:val="20"/>
+        </w:rPr>
+        <w:t>Gullapalli</w:t>
+      </w:r>
+      <w:proofErr w:type="spellEnd"/>
+      <w:r>
+        <w:rPr>
+          <w:szCs w:val="20"/>
+        </w:rPr>
+        <w:t xml:space="preserve"> H, Reddy LM, </w:t>
+      </w:r>
+      <w:proofErr w:type="spellStart"/>
+      <w:r>
+        <w:rPr>
+          <w:szCs w:val="20"/>
+        </w:rPr>
+        <w:t>Vajtai</w:t>
+      </w:r>
+      <w:proofErr w:type="spellEnd"/>
+      <w:r>
+        <w:rPr>
+          <w:szCs w:val="20"/>
+        </w:rPr>
+        <w:t xml:space="preserve"> R, </w:t>
+      </w:r>
+      <w:proofErr w:type="spellStart"/>
+      <w:r>
+        <w:rPr>
+          <w:szCs w:val="20"/>
+        </w:rPr>
+        <w:t>Ajayan</w:t>
+      </w:r>
+      <w:proofErr w:type="spellEnd"/>
+      <w:r>
+        <w:rPr>
+          <w:szCs w:val="20"/>
+        </w:rPr>
+        <w:t xml:space="preserve"> PM. Fluorine-etched nanostructures for energy storage applications.  </w:t>
       </w:r>
       <w:r>
         <w:rPr>

</xml_diff>